<commit_message>
Ispravljena greska za broj stranice u sadrzaju
</commit_message>
<xml_diff>
--- a/dokumenti/Model baze podataka/Model baze podataka.docx
+++ b/dokumenti/Model baze podataka/Model baze podataka.docx
@@ -635,12 +635,6 @@
         <w:gridCol w:w="2880"/>
       </w:tblGrid>
       <w:tr>
-        <w:tblPrEx>
-          <w:tblCellMar>
-            <w:top w:w="0" w:type="dxa"/>
-            <w:bottom w:w="0" w:type="dxa"/>
-          </w:tblCellMar>
-        </w:tblPrEx>
         <w:trPr>
           <w:cantSplit/>
         </w:trPr>
@@ -756,12 +750,6 @@
         </w:tc>
       </w:tr>
       <w:tr>
-        <w:tblPrEx>
-          <w:tblCellMar>
-            <w:top w:w="0" w:type="dxa"/>
-            <w:bottom w:w="0" w:type="dxa"/>
-          </w:tblCellMar>
-        </w:tblPrEx>
         <w:trPr>
           <w:cantSplit/>
         </w:trPr>
@@ -851,13 +839,11 @@
               <w:jc w:val="center"/>
               <w:rPr>
                 <w:noProof/>
-                <w:lang/>
               </w:rPr>
             </w:pPr>
             <w:r>
               <w:rPr>
                 <w:noProof/>
-                <w:lang/>
               </w:rPr>
               <w:t>Vladimir Milijić</w:t>
             </w:r>
@@ -883,12 +869,6 @@
         </w:tc>
       </w:tr>
       <w:tr>
-        <w:tblPrEx>
-          <w:tblCellMar>
-            <w:top w:w="0" w:type="dxa"/>
-            <w:bottom w:w="0" w:type="dxa"/>
-          </w:tblCellMar>
-        </w:tblPrEx>
         <w:trPr>
           <w:cantSplit/>
         </w:trPr>
@@ -976,12 +956,6 @@
         </w:tc>
       </w:tr>
       <w:tr>
-        <w:tblPrEx>
-          <w:tblCellMar>
-            <w:top w:w="0" w:type="dxa"/>
-            <w:bottom w:w="0" w:type="dxa"/>
-          </w:tblCellMar>
-        </w:tblPrEx>
         <w:trPr>
           <w:cantSplit/>
         </w:trPr>
@@ -2533,36 +2507,7 @@
         <w:rPr>
           <w:noProof/>
         </w:rPr>
-        <w:fldChar w:fldCharType="begin"/>
-      </w:r>
-      <w:r>
-        <w:rPr>
-          <w:noProof/>
-        </w:rPr>
-        <w:instrText xml:space="preserve"> PAGEREF _Toc165398429 \h </w:instrText>
-      </w:r>
-      <w:r>
-        <w:rPr>
-          <w:noProof/>
-        </w:rPr>
-      </w:r>
-      <w:r>
-        <w:rPr>
-          <w:noProof/>
-        </w:rPr>
-        <w:fldChar w:fldCharType="separate"/>
-      </w:r>
-      <w:r>
-        <w:rPr>
-          <w:noProof/>
-        </w:rPr>
-        <w:t>7</w:t>
-      </w:r>
-      <w:r>
-        <w:rPr>
-          <w:noProof/>
-        </w:rPr>
-        <w:fldChar w:fldCharType="end"/>
+        <w:t>6</w:t>
       </w:r>
     </w:p>
     <w:p>
@@ -2616,36 +2561,7 @@
         <w:rPr>
           <w:noProof/>
         </w:rPr>
-        <w:fldChar w:fldCharType="begin"/>
-      </w:r>
-      <w:r>
-        <w:rPr>
-          <w:noProof/>
-        </w:rPr>
-        <w:instrText xml:space="preserve"> PAGEREF _Toc165398430 \h </w:instrText>
-      </w:r>
-      <w:r>
-        <w:rPr>
-          <w:noProof/>
-        </w:rPr>
-      </w:r>
-      <w:r>
-        <w:rPr>
-          <w:noProof/>
-        </w:rPr>
-        <w:fldChar w:fldCharType="separate"/>
-      </w:r>
-      <w:r>
-        <w:rPr>
-          <w:noProof/>
-        </w:rPr>
-        <w:t>7</w:t>
-      </w:r>
-      <w:r>
-        <w:rPr>
-          <w:noProof/>
-        </w:rPr>
-        <w:fldChar w:fldCharType="end"/>
+        <w:t>6</w:t>
       </w:r>
     </w:p>
     <w:p>
@@ -3568,12 +3484,6 @@
         <w:gridCol w:w="6390"/>
       </w:tblGrid>
       <w:tr>
-        <w:tblPrEx>
-          <w:tblCellMar>
-            <w:top w:w="0" w:type="dxa"/>
-            <w:bottom w:w="0" w:type="dxa"/>
-          </w:tblCellMar>
-        </w:tblPrEx>
         <w:tc>
           <w:tcPr>
             <w:tcW w:w="918" w:type="dxa"/>
@@ -3652,12 +3562,6 @@
         </w:tc>
       </w:tr>
       <w:tr>
-        <w:tblPrEx>
-          <w:tblCellMar>
-            <w:top w:w="0" w:type="dxa"/>
-            <w:bottom w:w="0" w:type="dxa"/>
-          </w:tblCellMar>
-        </w:tblPrEx>
         <w:tc>
           <w:tcPr>
             <w:tcW w:w="918" w:type="dxa"/>
@@ -3708,12 +3612,6 @@
         </w:tc>
       </w:tr>
       <w:tr>
-        <w:tblPrEx>
-          <w:tblCellMar>
-            <w:top w:w="0" w:type="dxa"/>
-            <w:bottom w:w="0" w:type="dxa"/>
-          </w:tblCellMar>
-        </w:tblPrEx>
         <w:tc>
           <w:tcPr>
             <w:tcW w:w="918" w:type="dxa"/>
@@ -3755,12 +3653,6 @@
         </w:tc>
       </w:tr>
       <w:tr>
-        <w:tblPrEx>
-          <w:tblCellMar>
-            <w:top w:w="0" w:type="dxa"/>
-            <w:bottom w:w="0" w:type="dxa"/>
-          </w:tblCellMar>
-        </w:tblPrEx>
         <w:tc>
           <w:tcPr>
             <w:tcW w:w="918" w:type="dxa"/>
@@ -3802,12 +3694,6 @@
         </w:tc>
       </w:tr>
       <w:tr>
-        <w:tblPrEx>
-          <w:tblCellMar>
-            <w:top w:w="0" w:type="dxa"/>
-            <w:bottom w:w="0" w:type="dxa"/>
-          </w:tblCellMar>
-        </w:tblPrEx>
         <w:tc>
           <w:tcPr>
             <w:tcW w:w="918" w:type="dxa"/>
@@ -5150,11 +5036,6 @@
       </w:r>
     </w:p>
     <w:p>
-      <w:pPr>
-        <w:rPr>
-          <w:lang/>
-        </w:rPr>
-      </w:pPr>
       <w:r>
         <w:rPr>
           <w:noProof/>
@@ -5166,14 +5047,7 @@
         <w:rPr>
           <w:noProof/>
         </w:rPr>
-        <w:t xml:space="preserve">” tekstualni </w:t>
-      </w:r>
-      <w:r>
-        <w:rPr>
-          <w:noProof/>
-          <w:lang/>
-        </w:rPr>
-        <w:t>tutorijal</w:t>
+        <w:t>” tekstualni tutorijal</w:t>
       </w:r>
     </w:p>
     <w:p>
@@ -6409,7 +6283,7 @@
         <w:noProof/>
         <w:lang w:val="pl-PL"/>
       </w:rPr>
-      <w:t>7</w:t>
+      <w:t>2</w:t>
     </w:r>
     <w:r>
       <w:rPr>
@@ -6484,7 +6358,6 @@
         <w:b/>
         <w:iCs/>
         <w:sz w:val="20"/>
-        <w:lang/>
       </w:rPr>
     </w:pPr>
     <w:r>
@@ -6492,7 +6365,6 @@
         <w:b/>
         <w:iCs/>
         <w:sz w:val="20"/>
-        <w:lang/>
       </w:rPr>
       <w:t>Team PSV</w:t>
     </w:r>

</xml_diff>